<commit_message>
Corrida con todos los datos
</commit_message>
<xml_diff>
--- a/Borrador.docx
+++ b/Borrador.docx
@@ -2,70 +2,6 @@
 <file path=word/document.xml><?xml version="1.0" encoding="utf-8"?>
 <w:document xmlns:o="urn:schemas-microsoft-com:office:office" xmlns:r="http://schemas.openxmlformats.org/officeDocument/2006/relationships" xmlns:v="urn:schemas-microsoft-com:vml" xmlns:w="http://schemas.openxmlformats.org/wordprocessingml/2006/main" xmlns:w10="urn:schemas-microsoft-com:office:word" xmlns:wp="http://schemas.openxmlformats.org/drawingml/2006/wordprocessingDrawing" xmlns:wps="http://schemas.microsoft.com/office/word/2010/wordprocessingShape" xmlns:wpg="http://schemas.microsoft.com/office/word/2010/wordprocessingGroup" xmlns:mc="http://schemas.openxmlformats.org/markup-compatibility/2006" xmlns:wp14="http://schemas.microsoft.com/office/word/2010/wordprocessingDrawing" xmlns:w14="http://schemas.microsoft.com/office/word/2010/wordml" xmlns:w15="http://schemas.microsoft.com/office/word/2012/wordml" mc:Ignorable="w14 wp14 w15">
   <w:body>
-    <w:p>
-      <w:pPr>
-        <w:pStyle w:val="TextBody"/>
-        <w:bidi w:val="0"/>
-        <w:spacing w:lineRule="auto" w:line="480"/>
-        <w:jc w:val="both"/>
-        <w:rPr/>
-      </w:pPr>
-      <w:r>
-        <w:rPr>
-          <w:rStyle w:val="StrongEmphasis"/>
-          <w:rFonts w:ascii="Times New Roman" w:hAnsi="Times New Roman"/>
-          <w:sz w:val="24"/>
-          <w:szCs w:val="24"/>
-        </w:rPr>
-        <w:t>Car</w:t>
-      </w:r>
-      <w:r>
-        <w:rPr>
-          <w:rStyle w:val="StrongEmphasis"/>
-          <w:rFonts w:ascii="Times New Roman" w:hAnsi="Times New Roman"/>
-          <w:b/>
-          <w:bCs/>
-          <w:sz w:val="24"/>
-          <w:szCs w:val="24"/>
-        </w:rPr>
-        <w:t>á</w:t>
-      </w:r>
-      <w:r>
-        <w:rPr>
-          <w:rStyle w:val="StrongEmphasis"/>
-          <w:rFonts w:ascii="Times New Roman" w:hAnsi="Times New Roman"/>
-          <w:sz w:val="24"/>
-          <w:szCs w:val="24"/>
-        </w:rPr>
-        <w:t>tula</w:t>
-      </w:r>
-      <w:r>
-        <w:br w:type="page"/>
-      </w:r>
-    </w:p>
-    <w:p>
-      <w:pPr>
-        <w:pStyle w:val="TextBody"/>
-        <w:bidi w:val="0"/>
-        <w:spacing w:lineRule="auto" w:line="480"/>
-        <w:jc w:val="both"/>
-        <w:rPr/>
-      </w:pPr>
-      <w:r>
-        <w:rPr>
-          <w:rStyle w:val="StrongEmphasis"/>
-          <w:rFonts w:ascii="Times New Roman" w:hAnsi="Times New Roman"/>
-          <w:b/>
-          <w:bCs/>
-          <w:sz w:val="24"/>
-          <w:szCs w:val="24"/>
-        </w:rPr>
-        <w:t>Índice</w:t>
-      </w:r>
-      <w:r>
-        <w:br w:type="page"/>
-      </w:r>
-    </w:p>
     <w:p>
       <w:pPr>
         <w:pStyle w:val="TextBody"/>
@@ -698,80 +634,6 @@
       <w:pPr>
         <w:pStyle w:val="TextBody"/>
         <w:bidi w:val="0"/>
-        <w:spacing w:lineRule="auto" w:line="480"/>
-        <w:jc w:val="both"/>
-        <w:rPr>
-          <w:color w:val="2A6099"/>
-        </w:rPr>
-      </w:pPr>
-      <w:r>
-        <w:rPr>
-          <w:rFonts w:ascii="Times New Roman" w:hAnsi="Times New Roman"/>
-          <w:color w:val="2A6099"/>
-          <w:sz w:val="24"/>
-          <w:szCs w:val="24"/>
-        </w:rPr>
-        <w:t>Se identifican las principales etapas que se seguirán en el desarrollo del proyecto. Se pueden identificar dos grandes grupos de actividades que habría que detallar para cada investigación en particular:</w:t>
-      </w:r>
-    </w:p>
-    <w:p>
-      <w:pPr>
-        <w:pStyle w:val="TextBody"/>
-        <w:bidi w:val="0"/>
-        <w:spacing w:lineRule="auto" w:line="480"/>
-        <w:jc w:val="both"/>
-        <w:rPr>
-          <w:color w:val="2A6099"/>
-        </w:rPr>
-      </w:pPr>
-      <w:r>
-        <w:rPr>
-          <w:rFonts w:ascii="Times New Roman" w:hAnsi="Times New Roman"/>
-          <w:color w:val="2A6099"/>
-          <w:sz w:val="24"/>
-          <w:szCs w:val="24"/>
-        </w:rPr>
-        <w:t>1.- Proces</w:t>
-      </w:r>
-      <w:r>
-        <w:rPr>
-          <w:rFonts w:ascii="Times New Roman" w:hAnsi="Times New Roman"/>
-          <w:b w:val="false"/>
-          <w:bCs w:val="false"/>
-          <w:color w:val="2A6099"/>
-          <w:sz w:val="24"/>
-          <w:szCs w:val="24"/>
-        </w:rPr>
-        <w:t>o para la obtención de datos de fuentes secundarias y/o primarias en la investigación de campo.</w:t>
-      </w:r>
-    </w:p>
-    <w:p>
-      <w:pPr>
-        <w:pStyle w:val="TextBody"/>
-        <w:bidi w:val="0"/>
-        <w:spacing w:lineRule="auto" w:line="480" w:before="0" w:after="140"/>
-        <w:jc w:val="both"/>
-        <w:rPr>
-          <w:color w:val="000000"/>
-        </w:rPr>
-      </w:pPr>
-      <w:r>
-        <w:rPr>
-          <w:rStyle w:val="StrongEmphasis"/>
-          <w:rFonts w:ascii="Times New Roman" w:hAnsi="Times New Roman"/>
-          <w:b w:val="false"/>
-          <w:bCs w:val="false"/>
-          <w:color w:val="2A6099"/>
-          <w:sz w:val="24"/>
-          <w:szCs w:val="24"/>
-        </w:rPr>
-        <w:t>2.- Herramientas, técnicas y/o modelos conceptuales u operativos a utilizar en la organización, análisis y síntesis de los datos y de la información.</w:t>
-      </w:r>
-    </w:p>
-    <w:p>
-      <w:pPr>
-        <w:pStyle w:val="TextBody"/>
-        <w:bidi w:val="0"/>
         <w:spacing w:lineRule="auto" w:line="480" w:before="0" w:after="140"/>
         <w:jc w:val="both"/>
         <w:rPr/>
@@ -927,7 +789,102 @@
           <w:szCs w:val="24"/>
           <w:lang w:val="en-US" w:eastAsia="zh-CN" w:bidi="hi-IN"/>
         </w:rPr>
-        <w:t>Una vez que se tengan estos datos se introducirán al modelo para simulación que se tiene disponible, desarrollado por Python for Power System Analysis (PyPSA) y llamado Atlite.</w:t>
+        <w:t>Una vez que se tengan estos datos se introducirán al modelo para simulación que se tiene disponible, desarrollado por Python for Power System Analysis (PyPSA) y llamado Atlite. El modelo permitirá simular la producción de energía solar por hora durante el periodo establecido y en la zonas indicadas (para esto último se utilizará la librería GeoPandas de Python); igualmente permitirá seleccionar hacer simulaciones con paneles solares de Silicon o de Cadmio Telurio.</w:t>
+      </w:r>
+    </w:p>
+    <w:p>
+      <w:pPr>
+        <w:pStyle w:val="TextBody"/>
+        <w:bidi w:val="0"/>
+        <w:spacing w:lineRule="auto" w:line="480" w:before="0" w:after="140"/>
+        <w:jc w:val="both"/>
+        <w:rPr/>
+      </w:pPr>
+      <w:r>
+        <w:rPr>
+          <w:rStyle w:val="StrongEmphasis"/>
+          <w:rFonts w:eastAsia="Noto Serif CJK SC" w:cs="Lohit Devanagari" w:ascii="Times New Roman" w:hAnsi="Times New Roman"/>
+          <w:b w:val="false"/>
+          <w:bCs w:val="false"/>
+          <w:color w:val="000000"/>
+          <w:kern w:val="2"/>
+          <w:sz w:val="24"/>
+          <w:szCs w:val="24"/>
+          <w:lang w:val="en-US" w:eastAsia="zh-CN" w:bidi="hi-IN"/>
+        </w:rPr>
+        <w:t>Tras realizar las simulaciones, se espera tener suficiente información para analizar la viabilidad energética de los paneles solares flotantes en Alemania y España, de lo cuál se podría inferir la viabilidad de estos para México.</w:t>
+      </w:r>
+      <w:r>
+        <w:br w:type="page"/>
+      </w:r>
+    </w:p>
+    <w:p>
+      <w:pPr>
+        <w:pStyle w:val="TextBody"/>
+        <w:bidi w:val="0"/>
+        <w:spacing w:lineRule="auto" w:line="480" w:before="0" w:after="140"/>
+        <w:jc w:val="both"/>
+        <w:rPr/>
+      </w:pPr>
+      <w:r>
+        <w:rPr>
+          <w:rStyle w:val="StrongEmphasis"/>
+          <w:rFonts w:eastAsia="Noto Serif CJK SC" w:cs="Lohit Devanagari" w:ascii="Times New Roman" w:hAnsi="Times New Roman"/>
+          <w:b/>
+          <w:bCs/>
+          <w:color w:val="000000"/>
+          <w:kern w:val="2"/>
+          <w:sz w:val="24"/>
+          <w:szCs w:val="24"/>
+          <w:lang w:val="en-US" w:eastAsia="zh-CN" w:bidi="hi-IN"/>
+        </w:rPr>
+        <w:t>2. Desarrollo</w:t>
+      </w:r>
+    </w:p>
+    <w:p>
+      <w:pPr>
+        <w:pStyle w:val="TextBody"/>
+        <w:bidi w:val="0"/>
+        <w:spacing w:lineRule="auto" w:line="480" w:before="0" w:after="140"/>
+        <w:jc w:val="both"/>
+        <w:rPr/>
+      </w:pPr>
+      <w:r>
+        <w:rPr>
+          <w:rStyle w:val="StrongEmphasis"/>
+          <w:rFonts w:eastAsia="Noto Serif CJK SC" w:cs="Lohit Devanagari" w:ascii="Times New Roman" w:hAnsi="Times New Roman"/>
+          <w:b w:val="false"/>
+          <w:bCs w:val="false"/>
+          <w:color w:val="2A6099"/>
+          <w:kern w:val="2"/>
+          <w:sz w:val="24"/>
+          <w:szCs w:val="24"/>
+          <w:lang w:val="en-US" w:eastAsia="zh-CN" w:bidi="hi-IN"/>
+        </w:rPr>
+        <w:t>Aplicación de la estrategia metodológica describiendo básicamente la investigación de campo realizada, el análisis de los datos, las pruebas o validación de las hipótesis, la discusión de los resultados y las respuestas a las preguntas de investigación.</w:t>
+      </w:r>
+    </w:p>
+    <w:p>
+      <w:pPr>
+        <w:pStyle w:val="TextBody"/>
+        <w:bidi w:val="0"/>
+        <w:spacing w:lineRule="auto" w:line="480" w:before="0" w:after="140"/>
+        <w:jc w:val="both"/>
+        <w:rPr/>
+      </w:pPr>
+      <w:r>
+        <w:rPr>
+          <w:rStyle w:val="StrongEmphasis"/>
+          <w:rFonts w:eastAsia="Noto Serif CJK SC" w:cs="Lohit Devanagari" w:ascii="Times New Roman" w:hAnsi="Times New Roman"/>
+          <w:b w:val="false"/>
+          <w:bCs w:val="false"/>
+          <w:color w:val="000000"/>
+          <w:kern w:val="2"/>
+          <w:sz w:val="24"/>
+          <w:szCs w:val="24"/>
+          <w:lang w:val="en-US" w:eastAsia="zh-CN" w:bidi="hi-IN"/>
+        </w:rPr>
+        <w:t>llllll</w:t>
       </w:r>
     </w:p>
     <w:sectPr>

</xml_diff>